<commit_message>
added README and cleaned code comments
</commit_message>
<xml_diff>
--- a/Документация.docx
+++ b/Документация.docx
@@ -83,7 +83,7 @@
       <w:r>
         <w:rPr/>
         <w:tab/>
-        <w:t>В проекта за сега са имплементирани четири сортиращи алгоритъма: еднонишков merge sort, многонишков merge sort (който работи с динамичен брой нишки), еднонишков quick sort и многонишков оптимизиран quick sort(който работи с броят подадени нишки от клиента). За сървъра са заделени 5 нишки, които да обслужват клиенти и техните заявки. Тези 5 нишки могат да създават допълнителни нишки при необходимост за дадена заявка. Броят на заделените нишки (5), не ограничава броят на клиентите, които могат да бъдат обслужени едновременно. Повече за това в частта реализация.</w:t>
+        <w:t>В проекта за сега са имплементирани четири сортиращи алгоритъма: еднонишков merge sort, многонишков merge sort (който работи с динамичен брой нишки), еднонишков quick sort и многонишков оптимизиран quick sort(който работи с броят подадени нишки от клиента). За сървъра са заделени 5 нишки, които да обслужват клиенти и техните заявки. Тези 5 нишки могат да създават допълнителни нишки при необходимост за дадена заявка. Броят на заделените нишки (5),  ограничава броят на клиентите, които могат да бъдат обслужени едновременно. Повече за това в частта реализация.</w:t>
       </w:r>
     </w:p>
     <w:p>
@@ -332,15 +332,7 @@
       <w:r>
         <w:rPr/>
         <w:tab/>
-        <w:t>Java ни дава обширен инструментариум относно многонишков код, ко</w:t>
-      </w:r>
-      <w:r>
-        <w:rPr/>
-        <w:t>йт</w:t>
-      </w:r>
-      <w:r>
-        <w:rPr/>
-        <w:t>о е разновиден и лесен за ползване.</w:t>
+        <w:t>Java ни дава обширен инструментариум относно многонишков код, който е разновиден и лесен за ползване.</w:t>
       </w:r>
     </w:p>
     <w:p>
@@ -449,7 +441,15 @@
       </w:pPr>
       <w:r>
         <w:rPr/>
-        <w:t>Многонишков mergesort -&gt; 176ms</w:t>
+        <w:t>Многонишков mergesort -&gt; 1</w:t>
+      </w:r>
+      <w:r>
+        <w:rPr/>
+        <w:t>3</w:t>
+      </w:r>
+      <w:r>
+        <w:rPr/>
+        <w:t>6ms</w:t>
       </w:r>
     </w:p>
     <w:p>
@@ -533,11 +533,7 @@
       <w:r>
         <w:rPr/>
         <w:tab/>
-        <w:t xml:space="preserve">Този проект дава възможността да бъде изследвана ефективността на различни алгоритми от многобройни клиенти паралелно. Проектът има проста йерархия, което позволява лесното надграждане на самия проект. </w:t>
-      </w:r>
-      <w:r>
-        <w:rPr/>
-        <w:t>В бъдещ план ще е добре да има повече алгоритми за сравнение и самия сървър да бъде реализиран чрез селектор.</w:t>
+        <w:t>Този проект дава възможността да бъде изследвана ефективността на различни алгоритми от многобройни клиенти паралелно. Проектът има проста йерархия, което позволява лесното надграждане на самия проект. В бъдещ план ще е добре да има повече алгоритми за сравнение и самия сървър да бъде реализиран чрез селектор.</w:t>
       </w:r>
     </w:p>
     <w:p>
@@ -571,6 +567,7 @@
       <w:rPr>
         <w:rFonts w:ascii="Liberation Serif" w:hAnsi="Liberation Serif" w:eastAsia="Noto Serif CJK SC" w:cs="Lohit Devanagari"/>
         <w:kern w:val="2"/>
+        <w:sz w:val="20"/>
         <w:szCs w:val="24"/>
         <w:lang w:val="en-US" w:eastAsia="zh-CN" w:bidi="hi-IN"/>
       </w:rPr>
@@ -587,7 +584,7 @@
     <w:pPr>
       <w:widowControl/>
       <w:suppressAutoHyphens w:val="true"/>
-      <w:overflowPunct w:val="false"/>
+      <w:overflowPunct w:val="true"/>
       <w:bidi w:val="0"/>
       <w:spacing w:before="0" w:after="0"/>
       <w:jc w:val="left"/>

</xml_diff>